<commit_message>
made language changes to manual
</commit_message>
<xml_diff>
--- a/Build/User Manual.docx
+++ b/Build/User Manual.docx
@@ -31,8 +31,6 @@
         </w:rPr>
         <w:t xml:space="preserve">VR </w:t>
       </w:r>
-      <w:bookmarkStart w:id="0" w:name="_GoBack"/>
-      <w:bookmarkEnd w:id="0"/>
       <w:r>
         <w:rPr>
           <w:rFonts w:asciiTheme="minorHAnsi" w:hAnsiTheme="minorHAnsi"/>
@@ -162,12 +160,12 @@
       <w:pPr>
         <w:pStyle w:val="Heading1"/>
       </w:pPr>
-      <w:bookmarkStart w:id="1" w:name="_Toc5573015"/>
+      <w:bookmarkStart w:id="0" w:name="_Toc5573015"/>
       <w:r>
         <w:lastRenderedPageBreak/>
         <w:t>Table of Contents</w:t>
       </w:r>
-      <w:bookmarkEnd w:id="1"/>
+      <w:bookmarkEnd w:id="0"/>
     </w:p>
     <w:p/>
     <w:p>
@@ -727,12 +725,12 @@
         <w:pStyle w:val="Heading1"/>
         <w:spacing w:line="480" w:lineRule="auto"/>
       </w:pPr>
-      <w:bookmarkStart w:id="2" w:name="_Toc5573016"/>
+      <w:bookmarkStart w:id="1" w:name="_Toc5573016"/>
       <w:r>
         <w:lastRenderedPageBreak/>
         <w:t>Introduction</w:t>
       </w:r>
-      <w:bookmarkEnd w:id="2"/>
+      <w:bookmarkEnd w:id="1"/>
     </w:p>
     <w:p>
       <w:pPr>
@@ -899,7 +897,7 @@
         <w:pStyle w:val="Heading1"/>
         <w:spacing w:line="480" w:lineRule="auto"/>
       </w:pPr>
-      <w:bookmarkStart w:id="3" w:name="_Toc5573017"/>
+      <w:bookmarkStart w:id="2" w:name="_Toc5573017"/>
       <w:r>
         <w:lastRenderedPageBreak/>
         <w:t>MATLAB</w:t>
@@ -907,7 +905,7 @@
       <w:r>
         <w:t xml:space="preserve"> Converter GUI</w:t>
       </w:r>
-      <w:bookmarkEnd w:id="3"/>
+      <w:bookmarkEnd w:id="2"/>
     </w:p>
     <w:p>
       <w:pPr>
@@ -945,7 +943,31 @@
         <w:rPr>
           <w:rFonts w:asciiTheme="minorHAnsi" w:hAnsiTheme="minorHAnsi"/>
         </w:rPr>
-        <w:t xml:space="preserve"> has already created a figure file from MATLAB. The figure file must be a 3D function, or else the conversion will not complete correctly. This also assumes the user has access to the </w:t>
+        <w:t xml:space="preserve"> ha</w:t>
+      </w:r>
+      <w:r>
+        <w:rPr>
+          <w:rFonts w:asciiTheme="minorHAnsi" w:hAnsiTheme="minorHAnsi"/>
+        </w:rPr>
+        <w:t>ve</w:t>
+      </w:r>
+      <w:r>
+        <w:rPr>
+          <w:rFonts w:asciiTheme="minorHAnsi" w:hAnsiTheme="minorHAnsi"/>
+        </w:rPr>
+        <w:t xml:space="preserve"> already created a figure file from MATLAB. The figure file must be a 3D function. This</w:t>
+      </w:r>
+      <w:r>
+        <w:rPr>
+          <w:rFonts w:asciiTheme="minorHAnsi" w:hAnsiTheme="minorHAnsi"/>
+        </w:rPr>
+        <w:t xml:space="preserve"> manual</w:t>
+      </w:r>
+      <w:r>
+        <w:rPr>
+          <w:rFonts w:asciiTheme="minorHAnsi" w:hAnsiTheme="minorHAnsi"/>
+        </w:rPr>
+        <w:t xml:space="preserve"> also assumes the user has access to the </w:t>
       </w:r>
       <w:proofErr w:type="gramStart"/>
       <w:r>
@@ -959,7 +981,19 @@
         <w:rPr>
           <w:rFonts w:asciiTheme="minorHAnsi" w:hAnsiTheme="minorHAnsi"/>
         </w:rPr>
-        <w:t xml:space="preserve"> does not detail how to get it off of the MATLAB add-on file share system.</w:t>
+        <w:t xml:space="preserve"> does not detail how to </w:t>
+      </w:r>
+      <w:r>
+        <w:rPr>
+          <w:rFonts w:asciiTheme="minorHAnsi" w:hAnsiTheme="minorHAnsi"/>
+        </w:rPr>
+        <w:t>download it off MATLAB central file exchange</w:t>
+      </w:r>
+      <w:r>
+        <w:rPr>
+          <w:rFonts w:asciiTheme="minorHAnsi" w:hAnsiTheme="minorHAnsi"/>
+        </w:rPr>
+        <w:t>.</w:t>
       </w:r>
     </w:p>
     <w:p>
@@ -971,11 +1005,11 @@
       <w:pPr>
         <w:pStyle w:val="Heading2"/>
       </w:pPr>
-      <w:bookmarkStart w:id="4" w:name="_Toc5573018"/>
+      <w:bookmarkStart w:id="3" w:name="_Toc5573018"/>
       <w:r>
         <w:t>Steps</w:t>
       </w:r>
-      <w:bookmarkEnd w:id="4"/>
+      <w:bookmarkEnd w:id="3"/>
     </w:p>
     <w:p/>
     <w:p>
@@ -1069,7 +1103,13 @@
         <w:rPr>
           <w:rFonts w:ascii="Calibri" w:hAnsi="Calibri"/>
         </w:rPr>
-        <w:t xml:space="preserve">If there are no errors, click the “convert” button on the GUI. The MATLAB console should print “SUCCESS” if the conversion was successful. If not, please make sure that the figure file is indeed a </w:t>
+        <w:t>Once both files are selected, c</w:t>
+      </w:r>
+      <w:r>
+        <w:rPr>
+          <w:rFonts w:ascii="Calibri" w:hAnsi="Calibri"/>
+        </w:rPr>
+        <w:t xml:space="preserve">lick the “convert” button on the GUI. The MATLAB console should print “SUCCESS” if the conversion was successful. If not, please make sure that the figure file is indeed a </w:t>
       </w:r>
       <w:proofErr w:type="gramStart"/>
       <w:r>
@@ -1128,12 +1168,12 @@
       <w:pPr>
         <w:pStyle w:val="Heading1"/>
       </w:pPr>
-      <w:bookmarkStart w:id="5" w:name="_Toc5573019"/>
+      <w:bookmarkStart w:id="4" w:name="_Toc5573019"/>
       <w:r>
         <w:lastRenderedPageBreak/>
         <w:t>VR Application</w:t>
       </w:r>
-      <w:bookmarkEnd w:id="5"/>
+      <w:bookmarkEnd w:id="4"/>
     </w:p>
     <w:p/>
     <w:p>
@@ -1160,7 +1200,19 @@
         <w:rPr>
           <w:rFonts w:ascii="Calibri" w:hAnsi="Calibri"/>
         </w:rPr>
-        <w:t xml:space="preserve"> application, and that the converted figure file</w:t>
+        <w:t xml:space="preserve"> </w:t>
+      </w:r>
+      <w:r>
+        <w:rPr>
+          <w:rFonts w:ascii="Calibri" w:hAnsi="Calibri"/>
+        </w:rPr>
+        <w:t>project on Unity</w:t>
+      </w:r>
+      <w:r>
+        <w:rPr>
+          <w:rFonts w:ascii="Calibri" w:hAnsi="Calibri"/>
+        </w:rPr>
+        <w:t>, and that the converted figure file</w:t>
       </w:r>
       <w:r>
         <w:rPr>
@@ -1193,11 +1245,11 @@
       <w:pPr>
         <w:pStyle w:val="Heading2"/>
       </w:pPr>
-      <w:bookmarkStart w:id="6" w:name="_Toc5573020"/>
+      <w:bookmarkStart w:id="5" w:name="_Toc5573020"/>
       <w:r>
         <w:t>Steps</w:t>
       </w:r>
-      <w:bookmarkEnd w:id="6"/>
+      <w:bookmarkEnd w:id="5"/>
     </w:p>
     <w:p/>
     <w:p>
@@ -1222,6 +1274,12 @@
         <w:rPr>
           <w:rFonts w:ascii="Calibri" w:hAnsi="Calibri"/>
         </w:rPr>
+        <w:t xml:space="preserve"> (optional)</w:t>
+      </w:r>
+      <w:r>
+        <w:rPr>
+          <w:rFonts w:ascii="Calibri" w:hAnsi="Calibri"/>
+        </w:rPr>
         <w:t>.</w:t>
       </w:r>
     </w:p>
@@ -1241,13 +1299,7 @@
         <w:rPr>
           <w:rFonts w:ascii="Calibri" w:hAnsi="Calibri"/>
         </w:rPr>
-        <w:t>Open up the VRMCV application</w:t>
-      </w:r>
-      <w:r>
-        <w:rPr>
-          <w:rFonts w:ascii="Calibri" w:hAnsi="Calibri"/>
-        </w:rPr>
-        <w:t>.</w:t>
+        <w:t>Open the project in Unity.</w:t>
       </w:r>
     </w:p>
     <w:p>
@@ -1266,8 +1318,24 @@
         <w:rPr>
           <w:rFonts w:ascii="Calibri" w:hAnsi="Calibri"/>
         </w:rPr>
-        <w:t>From the start menu, press “Start Viewing” to open the scene with the object, or press “Exit” to close the application from within the headset.</w:t>
-      </w:r>
+        <w:t xml:space="preserve">Press the play button at the top of the screen while the </w:t>
+      </w:r>
+      <w:proofErr w:type="spellStart"/>
+      <w:r>
+        <w:rPr>
+          <w:rFonts w:ascii="Calibri" w:hAnsi="Calibri"/>
+        </w:rPr>
+        <w:t>MainMenu</w:t>
+      </w:r>
+      <w:proofErr w:type="spellEnd"/>
+      <w:r>
+        <w:rPr>
+          <w:rFonts w:ascii="Calibri" w:hAnsi="Calibri"/>
+        </w:rPr>
+        <w:t xml:space="preserve"> scene is selected.</w:t>
+      </w:r>
+      <w:bookmarkStart w:id="6" w:name="_GoBack"/>
+      <w:bookmarkEnd w:id="6"/>
     </w:p>
     <w:p>
       <w:pPr>
@@ -1285,13 +1353,7 @@
         <w:rPr>
           <w:rFonts w:ascii="Calibri" w:hAnsi="Calibri"/>
         </w:rPr>
-        <w:t>If you chose to open the scene, the object will be viewable</w:t>
-      </w:r>
-      <w:r>
-        <w:rPr>
-          <w:rFonts w:ascii="Calibri" w:hAnsi="Calibri"/>
-        </w:rPr>
-        <w:t>.</w:t>
+        <w:t>From the start menu, press “Start Viewing” to open the scene with the object, or press “Exit” to close the application from within the headset.</w:t>
       </w:r>
     </w:p>
     <w:p>
@@ -1310,7 +1372,38 @@
         <w:rPr>
           <w:rFonts w:ascii="Calibri" w:hAnsi="Calibri"/>
         </w:rPr>
+        <w:t>If you chose to open the scene, the object will be viewable</w:t>
+      </w:r>
+      <w:r>
+        <w:rPr>
+          <w:rFonts w:ascii="Calibri" w:hAnsi="Calibri"/>
+        </w:rPr>
+        <w:t>.</w:t>
+      </w:r>
+    </w:p>
+    <w:p>
+      <w:pPr>
+        <w:pStyle w:val="ListParagraph"/>
+        <w:numPr>
+          <w:ilvl w:val="0"/>
+          <w:numId w:val="2"/>
+        </w:numPr>
+        <w:spacing w:line="480" w:lineRule="auto"/>
+        <w:rPr>
+          <w:rFonts w:ascii="Calibri" w:hAnsi="Calibri"/>
+        </w:rPr>
+      </w:pPr>
+      <w:r>
+        <w:rPr>
+          <w:rFonts w:ascii="Calibri" w:hAnsi="Calibri"/>
+        </w:rPr>
         <w:t>Walk about the object and manipulate its position within the 3D space with the fabricated controller. The buttons and their descriptions can be found in the “Controller” section</w:t>
+      </w:r>
+      <w:r>
+        <w:rPr>
+          <w:rFonts w:ascii="Calibri" w:hAnsi="Calibri"/>
+        </w:rPr>
+        <w:t xml:space="preserve"> (optional)</w:t>
       </w:r>
       <w:r>
         <w:rPr>
@@ -1377,7 +1470,7 @@
           <w:color w:val="000000"/>
         </w:rPr>
         <w:drawing>
-          <wp:inline distT="0" distB="0" distL="0" distR="0">
+          <wp:inline distT="0" distB="0" distL="0" distR="0" wp14:anchorId="5F68E26D" wp14:editId="55C34A1C">
             <wp:extent cx="5943600" cy="3575685"/>
             <wp:effectExtent l="12700" t="12700" r="12700" b="18415"/>
             <wp:docPr id="1" name="Picture 1" descr="https://lh6.googleusercontent.com/srw5y_yAMDut666j8rcze_zf9Epggle40JNuJOim9tZvJSnzbN9FrqLR7_VLHQuFABAN-HvH8KWHChRTz3zbBtLnPp6H6EUud-7XdK4jdTJQKKfm455PpG4jHPI_Z_ybtZlHu7tc"/>

</xml_diff>